<commit_message>
Thêm ảnh và sửa  file readme.md
</commit_message>
<xml_diff>
--- a/Trang Web bán đồ cũ.docx
+++ b/Trang Web bán đồ cũ.docx
@@ -2614,7 +2614,7 @@
                 <w:sz w:val="24"/>
                 <w:szCs w:val="24"/>
               </w:rPr>
-              <w:t>33</w:t>
+              <w:t>34</w:t>
             </w:r>
             <w:r>
               <w:rPr>
@@ -2706,7 +2706,7 @@
                 <w:noProof/>
                 <w:webHidden/>
               </w:rPr>
-              <w:t>34</w:t>
+              <w:t>35</w:t>
             </w:r>
             <w:r>
               <w:rPr>
@@ -2804,7 +2804,7 @@
                 <w:sz w:val="24"/>
                 <w:szCs w:val="24"/>
               </w:rPr>
-              <w:t>34</w:t>
+              <w:t>35</w:t>
             </w:r>
             <w:r>
               <w:rPr>
@@ -2904,7 +2904,7 @@
                 <w:sz w:val="24"/>
                 <w:szCs w:val="24"/>
               </w:rPr>
-              <w:t>34</w:t>
+              <w:t>35</w:t>
             </w:r>
             <w:r>
               <w:rPr>
@@ -15405,6 +15405,9 @@
         <w:keepNext/>
       </w:pPr>
       <w:r>
+        <w:rPr>
+          <w:noProof/>
+        </w:rPr>
         <w:lastRenderedPageBreak/>
         <w:drawing>
           <wp:inline distT="0" distB="0" distL="0" distR="0" wp14:anchorId="5294D026" wp14:editId="2414093B">
@@ -15526,6 +15529,9 @@
         <w:keepNext/>
       </w:pPr>
       <w:r>
+        <w:rPr>
+          <w:noProof/>
+        </w:rPr>
         <w:drawing>
           <wp:inline distT="0" distB="0" distL="0" distR="0" wp14:anchorId="2AE8DB72" wp14:editId="5C031444">
             <wp:extent cx="5731510" cy="4181475"/>
@@ -15624,6 +15630,9 @@
         <w:keepNext/>
       </w:pPr>
       <w:r>
+        <w:rPr>
+          <w:noProof/>
+        </w:rPr>
         <w:drawing>
           <wp:inline distT="0" distB="0" distL="0" distR="0" wp14:anchorId="42F55800" wp14:editId="605E7188">
             <wp:extent cx="5439410" cy="3552825"/>
@@ -15721,6 +15730,9 @@
         <w:keepNext/>
       </w:pPr>
       <w:r>
+        <w:rPr>
+          <w:noProof/>
+        </w:rPr>
         <w:drawing>
           <wp:inline distT="0" distB="0" distL="0" distR="0" wp14:anchorId="7EF3AC81" wp14:editId="3D146FB9">
             <wp:extent cx="5731510" cy="3867150"/>
@@ -15836,6 +15848,9 @@
         <w:jc w:val="center"/>
       </w:pPr>
       <w:r>
+        <w:rPr>
+          <w:noProof/>
+        </w:rPr>
         <w:drawing>
           <wp:inline distT="0" distB="0" distL="0" distR="0" wp14:anchorId="4EF16587" wp14:editId="1DD0DE16">
             <wp:extent cx="3267531" cy="2267266"/>
@@ -16036,6 +16051,9 @@
         <w:jc w:val="center"/>
       </w:pPr>
       <w:r>
+        <w:rPr>
+          <w:noProof/>
+        </w:rPr>
         <w:drawing>
           <wp:inline distT="0" distB="0" distL="0" distR="0" wp14:anchorId="0BFDD48F" wp14:editId="37C080BE">
             <wp:extent cx="5731510" cy="2016125"/>
@@ -16733,6 +16751,29 @@
     </w:p>
     <w:p>
       <w:pPr>
+        <w:ind w:left="720"/>
+        <w:rPr>
+          <w:lang w:val="en-US"/>
+        </w:rPr>
+      </w:pPr>
+      <w:r>
+        <w:rPr>
+          <w:lang w:val="en-US"/>
+        </w:rPr>
+        <w:t xml:space="preserve">Source code : </w:t>
+      </w:r>
+      <w:hyperlink r:id="rId32" w:history="1">
+        <w:r>
+          <w:rPr>
+            <w:rStyle w:val="Siuktni"/>
+            <w:lang w:val="en-US"/>
+          </w:rPr>
+          <w:t>https://github.com/hoangsvn/web-do-cu</w:t>
+        </w:r>
+      </w:hyperlink>
+    </w:p>
+    <w:p>
+      <w:pPr>
         <w:pStyle w:val="u2"/>
         <w:numPr>
           <w:ilvl w:val="0"/>
@@ -16796,89 +16837,6 @@
             <wp:extent cx="5704205" cy="2126512"/>
             <wp:effectExtent l="0" t="0" r="0" b="7620"/>
             <wp:docPr id="5" name="Hình ảnh 5"/>
-            <wp:cNvGraphicFramePr>
-              <a:graphicFrameLocks xmlns:a="http://schemas.openxmlformats.org/drawingml/2006/main" noChangeAspect="1"/>
-            </wp:cNvGraphicFramePr>
-            <a:graphic xmlns:a="http://schemas.openxmlformats.org/drawingml/2006/main">
-              <a:graphicData uri="http://schemas.openxmlformats.org/drawingml/2006/picture">
-                <pic:pic xmlns:pic="http://schemas.openxmlformats.org/drawingml/2006/picture">
-                  <pic:nvPicPr>
-                    <pic:cNvPr id="1" name=""/>
-                    <pic:cNvPicPr/>
-                  </pic:nvPicPr>
-                  <pic:blipFill>
-                    <a:blip r:embed="rId32"/>
-                    <a:stretch>
-                      <a:fillRect/>
-                    </a:stretch>
-                  </pic:blipFill>
-                  <pic:spPr>
-                    <a:xfrm>
-                      <a:off x="0" y="0"/>
-                      <a:ext cx="5742192" cy="2140674"/>
-                    </a:xfrm>
-                    <a:prstGeom prst="rect">
-                      <a:avLst/>
-                    </a:prstGeom>
-                  </pic:spPr>
-                </pic:pic>
-              </a:graphicData>
-            </a:graphic>
-          </wp:inline>
-        </w:drawing>
-      </w:r>
-    </w:p>
-    <w:p>
-      <w:pPr>
-        <w:pStyle w:val="KhngDncch"/>
-        <w:ind w:left="360"/>
-        <w:rPr>
-          <w:b w:val="0"/>
-          <w:bCs w:val="0"/>
-        </w:rPr>
-      </w:pPr>
-      <w:r>
-        <w:rPr>
-          <w:b w:val="0"/>
-          <w:bCs w:val="0"/>
-        </w:rPr>
-        <w:t>Chọn MySQl Server và MySQL Work</w:t>
-      </w:r>
-      <w:r>
-        <w:rPr>
-          <w:b w:val="0"/>
-          <w:bCs w:val="0"/>
-        </w:rPr>
-        <w:t>b</w:t>
-      </w:r>
-      <w:r>
-        <w:rPr>
-          <w:b w:val="0"/>
-          <w:bCs w:val="0"/>
-        </w:rPr>
-        <w:t>ench</w:t>
-      </w:r>
-    </w:p>
-    <w:p>
-      <w:pPr>
-        <w:pStyle w:val="KhngDncch"/>
-        <w:ind w:left="360" w:hanging="360"/>
-        <w:rPr>
-          <w:b w:val="0"/>
-          <w:bCs w:val="0"/>
-        </w:rPr>
-      </w:pPr>
-      <w:r>
-        <w:rPr>
-          <w:b w:val="0"/>
-          <w:bCs w:val="0"/>
-          <w:noProof/>
-        </w:rPr>
-        <w:drawing>
-          <wp:inline distT="0" distB="0" distL="0" distR="0" wp14:anchorId="6572D932" wp14:editId="39C506AB">
-            <wp:extent cx="5702074" cy="2434856"/>
-            <wp:effectExtent l="0" t="0" r="0" b="3810"/>
-            <wp:docPr id="6" name="Hình ảnh 6"/>
             <wp:cNvGraphicFramePr>
               <a:graphicFrameLocks xmlns:a="http://schemas.openxmlformats.org/drawingml/2006/main" noChangeAspect="1"/>
             </wp:cNvGraphicFramePr>
@@ -16898,7 +16856,7 @@
                   <pic:spPr>
                     <a:xfrm>
                       <a:off x="0" y="0"/>
-                      <a:ext cx="5758908" cy="2459125"/>
+                      <a:ext cx="5742192" cy="2140674"/>
                     </a:xfrm>
                     <a:prstGeom prst="rect">
                       <a:avLst/>
@@ -16914,48 +16872,32 @@
     <w:p>
       <w:pPr>
         <w:pStyle w:val="KhngDncch"/>
-        <w:ind w:left="360" w:hanging="360"/>
+        <w:ind w:left="360"/>
         <w:rPr>
           <w:b w:val="0"/>
           <w:bCs w:val="0"/>
         </w:rPr>
       </w:pPr>
-    </w:p>
-    <w:p>
-      <w:pPr>
-        <w:pStyle w:val="u2"/>
-        <w:numPr>
-          <w:ilvl w:val="0"/>
-          <w:numId w:val="38"/>
-        </w:numPr>
-      </w:pPr>
-      <w:bookmarkStart w:id="43" w:name="_Toc143122124"/>
-      <w:r>
-        <w:t>Cài đặt</w:t>
-      </w:r>
-      <w:r>
-        <w:t xml:space="preserve"> </w:t>
-      </w:r>
-      <w:r>
-        <w:t>backend</w:t>
-      </w:r>
-      <w:bookmarkEnd w:id="43"/>
-    </w:p>
-    <w:p>
-      <w:pPr>
-        <w:pStyle w:val="KhngDncch"/>
-        <w:ind w:firstLine="360"/>
+      <w:r>
         <w:rPr>
           <w:b w:val="0"/>
           <w:bCs w:val="0"/>
         </w:rPr>
-      </w:pPr>
+        <w:t>Chọn MySQl Server và MySQL Work</w:t>
+      </w:r>
       <w:r>
         <w:rPr>
           <w:b w:val="0"/>
           <w:bCs w:val="0"/>
         </w:rPr>
-        <w:t>Backend sử dụng framework spring :</w:t>
+        <w:t>b</w:t>
+      </w:r>
+      <w:r>
+        <w:rPr>
+          <w:b w:val="0"/>
+          <w:bCs w:val="0"/>
+        </w:rPr>
+        <w:t>ench</w:t>
       </w:r>
     </w:p>
     <w:p>
@@ -16971,59 +16913,14 @@
         <w:rPr>
           <w:b w:val="0"/>
           <w:bCs w:val="0"/>
-        </w:rPr>
-        <w:t xml:space="preserve">Cài đặt java </w:t>
-      </w:r>
-      <w:r>
-        <w:rPr>
-          <w:b w:val="0"/>
-          <w:bCs w:val="0"/>
-        </w:rPr>
-        <w:t>:</w:t>
-      </w:r>
-      <w:r>
-        <w:rPr>
-          <w:b w:val="0"/>
-          <w:bCs w:val="0"/>
-        </w:rPr>
-        <w:t xml:space="preserve"> JDK (</w:t>
-      </w:r>
-      <w:r>
-        <w:rPr>
-          <w:b w:val="0"/>
-          <w:bCs w:val="0"/>
-        </w:rPr>
-        <w:t>Java Development Kit</w:t>
-      </w:r>
-      <w:r>
-        <w:rPr>
-          <w:b w:val="0"/>
-          <w:bCs w:val="0"/>
-        </w:rPr>
-        <w:t xml:space="preserve">) , </w:t>
-      </w:r>
-      <w:r>
-        <w:rPr>
-          <w:b w:val="0"/>
-          <w:bCs w:val="0"/>
-        </w:rPr>
-        <w:t>Bộ công cụ phát triển Java</w:t>
-      </w:r>
-    </w:p>
-    <w:p>
-      <w:pPr>
-        <w:pStyle w:val="KhngDncch"/>
-        <w:ind w:left="360" w:hanging="360"/>
-      </w:pPr>
-      <w:r>
-        <w:rPr>
           <w:noProof/>
         </w:rPr>
+        <w:lastRenderedPageBreak/>
         <w:drawing>
-          <wp:inline distT="0" distB="0" distL="0" distR="0" wp14:anchorId="43417E60" wp14:editId="4C82DB79">
-            <wp:extent cx="5657850" cy="3590925"/>
-            <wp:effectExtent l="0" t="0" r="0" b="9525"/>
-            <wp:docPr id="4" name="Hình ảnh 4"/>
+          <wp:inline distT="0" distB="0" distL="0" distR="0" wp14:anchorId="6572D932" wp14:editId="39C506AB">
+            <wp:extent cx="5702074" cy="2434856"/>
+            <wp:effectExtent l="0" t="0" r="0" b="3810"/>
+            <wp:docPr id="6" name="Hình ảnh 6"/>
             <wp:cNvGraphicFramePr>
               <a:graphicFrameLocks xmlns:a="http://schemas.openxmlformats.org/drawingml/2006/main" noChangeAspect="1"/>
             </wp:cNvGraphicFramePr>
@@ -17043,7 +16940,7 @@
                   <pic:spPr>
                     <a:xfrm>
                       <a:off x="0" y="0"/>
-                      <a:ext cx="5658639" cy="3591426"/>
+                      <a:ext cx="5758908" cy="2459125"/>
                     </a:xfrm>
                     <a:prstGeom prst="rect">
                       <a:avLst/>
@@ -17058,31 +16955,117 @@
     </w:p>
     <w:p>
       <w:pPr>
-        <w:rPr>
-          <w:lang w:val="en-US"/>
-        </w:rPr>
-      </w:pPr>
-      <w:r>
-        <w:rPr>
-          <w:lang w:val="en-US"/>
-        </w:rPr>
-        <w:t>Try cập và Foulder chưa source code Backend chạy lệnh : mvn spring-boot:run</w:t>
-      </w:r>
-    </w:p>
-    <w:p>
-      <w:pPr>
         <w:pStyle w:val="KhngDncch"/>
         <w:ind w:left="360" w:hanging="360"/>
+        <w:rPr>
+          <w:b w:val="0"/>
+          <w:bCs w:val="0"/>
+        </w:rPr>
+      </w:pPr>
+    </w:p>
+    <w:p>
+      <w:pPr>
+        <w:pStyle w:val="u2"/>
+        <w:numPr>
+          <w:ilvl w:val="0"/>
+          <w:numId w:val="38"/>
+        </w:numPr>
+      </w:pPr>
+      <w:bookmarkStart w:id="43" w:name="_Toc143122124"/>
+      <w:r>
+        <w:t>Cài đặt</w:t>
+      </w:r>
+      <w:r>
+        <w:t xml:space="preserve"> </w:t>
+      </w:r>
+      <w:r>
+        <w:t>backend</w:t>
+      </w:r>
+      <w:bookmarkEnd w:id="43"/>
+    </w:p>
+    <w:p>
+      <w:pPr>
+        <w:pStyle w:val="KhngDncch"/>
+        <w:ind w:firstLine="360"/>
+        <w:rPr>
+          <w:b w:val="0"/>
+          <w:bCs w:val="0"/>
+        </w:rPr>
+      </w:pPr>
+      <w:r>
+        <w:rPr>
+          <w:b w:val="0"/>
+          <w:bCs w:val="0"/>
+        </w:rPr>
+        <w:t>Backend sử dụng framework spring :</w:t>
+      </w:r>
+    </w:p>
+    <w:p>
+      <w:pPr>
+        <w:pStyle w:val="KhngDncch"/>
+        <w:ind w:left="360" w:hanging="360"/>
+        <w:rPr>
+          <w:b w:val="0"/>
+          <w:bCs w:val="0"/>
+        </w:rPr>
+      </w:pPr>
+      <w:r>
+        <w:rPr>
+          <w:b w:val="0"/>
+          <w:bCs w:val="0"/>
+        </w:rPr>
+        <w:t xml:space="preserve">Cài đặt java </w:t>
+      </w:r>
+      <w:r>
+        <w:rPr>
+          <w:b w:val="0"/>
+          <w:bCs w:val="0"/>
+        </w:rPr>
+        <w:t>:</w:t>
+      </w:r>
+      <w:r>
+        <w:rPr>
+          <w:b w:val="0"/>
+          <w:bCs w:val="0"/>
+        </w:rPr>
+        <w:t xml:space="preserve"> JDK (</w:t>
+      </w:r>
+      <w:r>
+        <w:rPr>
+          <w:b w:val="0"/>
+          <w:bCs w:val="0"/>
+        </w:rPr>
+        <w:t>Java Development Kit</w:t>
+      </w:r>
+      <w:r>
+        <w:rPr>
+          <w:b w:val="0"/>
+          <w:bCs w:val="0"/>
+        </w:rPr>
+        <w:t xml:space="preserve">) , </w:t>
+      </w:r>
+      <w:r>
+        <w:rPr>
+          <w:b w:val="0"/>
+          <w:bCs w:val="0"/>
+        </w:rPr>
+        <w:t>Bộ công cụ phát triển Java</w:t>
+      </w:r>
+    </w:p>
+    <w:p>
+      <w:pPr>
+        <w:pStyle w:val="KhngDncch"/>
+        <w:ind w:left="360" w:hanging="360"/>
       </w:pPr>
       <w:r>
         <w:rPr>
           <w:noProof/>
         </w:rPr>
         <w:drawing>
-          <wp:inline distT="0" distB="0" distL="0" distR="0" wp14:anchorId="3E0C3FE6" wp14:editId="7F9C379D">
-            <wp:extent cx="5731510" cy="2309495"/>
-            <wp:effectExtent l="0" t="0" r="2540" b="0"/>
-            <wp:docPr id="74" name="Hình ảnh 74"/>
+          <wp:inline distT="0" distB="0" distL="0" distR="0" wp14:anchorId="43417E60" wp14:editId="4C82DB79">
+            <wp:extent cx="5657850" cy="3590925"/>
+            <wp:effectExtent l="0" t="0" r="0" b="9525"/>
+            <wp:docPr id="4" name="Hình ảnh 4"/>
             <wp:cNvGraphicFramePr>
               <a:graphicFrameLocks xmlns:a="http://schemas.openxmlformats.org/drawingml/2006/main" noChangeAspect="1"/>
             </wp:cNvGraphicFramePr>
@@ -17102,7 +17085,7 @@
                   <pic:spPr>
                     <a:xfrm>
                       <a:off x="0" y="0"/>
-                      <a:ext cx="5731510" cy="2309495"/>
+                      <a:ext cx="5658639" cy="3591426"/>
                     </a:xfrm>
                     <a:prstGeom prst="rect">
                       <a:avLst/>
@@ -17123,85 +17106,26 @@
       </w:pPr>
       <w:r>
         <w:rPr>
-          <w:b/>
-          <w:bCs/>
-        </w:rPr>
-        <w:br w:type="page"/>
-      </w:r>
-    </w:p>
-    <w:p>
-      <w:pPr>
-        <w:pStyle w:val="u2"/>
-        <w:numPr>
-          <w:ilvl w:val="0"/>
-          <w:numId w:val="38"/>
-        </w:numPr>
-      </w:pPr>
-      <w:bookmarkStart w:id="44" w:name="_Toc143122125"/>
-      <w:r>
-        <w:lastRenderedPageBreak/>
-        <w:t>Cài đặt frontend</w:t>
-      </w:r>
-      <w:bookmarkEnd w:id="44"/>
-    </w:p>
-    <w:p>
-      <w:pPr>
-        <w:pStyle w:val="KhngDncch"/>
-        <w:ind w:left="360"/>
-        <w:rPr>
-          <w:b w:val="0"/>
-          <w:bCs w:val="0"/>
-        </w:rPr>
-      </w:pPr>
-      <w:r>
-        <w:rPr>
-          <w:b w:val="0"/>
-          <w:bCs w:val="0"/>
-        </w:rPr>
-        <w:t>FrontEnd sử dụng framework Reactjs</w:t>
-      </w:r>
-      <w:r>
-        <w:rPr>
-          <w:b w:val="0"/>
-          <w:bCs w:val="0"/>
-        </w:rPr>
-        <w:t xml:space="preserve"> :</w:t>
-      </w:r>
-    </w:p>
-    <w:p>
-      <w:pPr>
-        <w:pStyle w:val="KhngDncch"/>
-        <w:rPr>
-          <w:b w:val="0"/>
-          <w:bCs w:val="0"/>
-        </w:rPr>
-      </w:pPr>
-      <w:r>
-        <w:rPr>
-          <w:b w:val="0"/>
-          <w:bCs w:val="0"/>
-        </w:rPr>
-        <w:t>Cài đặt Node js :</w:t>
+          <w:lang w:val="en-US"/>
+        </w:rPr>
+        <w:t>Try cập và Foulder chưa source code Backend chạy lệnh : mvn spring-boot:run</w:t>
       </w:r>
     </w:p>
     <w:p>
       <w:pPr>
         <w:pStyle w:val="KhngDncch"/>
         <w:ind w:left="360" w:hanging="360"/>
-        <w:rPr>
-          <w:b w:val="0"/>
-          <w:bCs w:val="0"/>
-        </w:rPr>
       </w:pPr>
       <w:r>
         <w:rPr>
           <w:noProof/>
         </w:rPr>
+        <w:lastRenderedPageBreak/>
         <w:drawing>
-          <wp:inline distT="0" distB="0" distL="0" distR="0" wp14:anchorId="4E861944" wp14:editId="490B6B14">
-            <wp:extent cx="5657850" cy="3695700"/>
-            <wp:effectExtent l="0" t="0" r="0" b="0"/>
-            <wp:docPr id="2" name="Hình ảnh 2"/>
+          <wp:inline distT="0" distB="0" distL="0" distR="0" wp14:anchorId="3E0C3FE6" wp14:editId="7F9C379D">
+            <wp:extent cx="5731510" cy="2309495"/>
+            <wp:effectExtent l="0" t="0" r="2540" b="0"/>
+            <wp:docPr id="74" name="Hình ảnh 74"/>
             <wp:cNvGraphicFramePr>
               <a:graphicFrameLocks xmlns:a="http://schemas.openxmlformats.org/drawingml/2006/main" noChangeAspect="1"/>
             </wp:cNvGraphicFramePr>
@@ -17221,7 +17145,7 @@
                   <pic:spPr>
                     <a:xfrm>
                       <a:off x="0" y="0"/>
-                      <a:ext cx="5658641" cy="3696217"/>
+                      <a:ext cx="5731510" cy="2309495"/>
                     </a:xfrm>
                     <a:prstGeom prst="rect">
                       <a:avLst/>
@@ -17242,114 +17166,85 @@
       </w:pPr>
       <w:r>
         <w:rPr>
-          <w:lang w:val="en-US"/>
-        </w:rPr>
-        <w:t>D</w:t>
-      </w:r>
-      <w:r>
-        <w:rPr>
-          <w:lang w:val="en-US"/>
-        </w:rPr>
-        <w:t xml:space="preserve">ùng câu lệnh : node –version </w:t>
-      </w:r>
-    </w:p>
-    <w:p>
-      <w:pPr>
-        <w:rPr>
-          <w:lang w:val="en-US"/>
-        </w:rPr>
-      </w:pPr>
-      <w:r>
-        <w:rPr>
-          <w:lang w:val="en-US"/>
-        </w:rPr>
-        <w:t>Để kiểm tra phiên bản nodejs đã cài đặt</w:t>
-      </w:r>
-      <w:r>
-        <w:rPr>
-          <w:lang w:val="en-US"/>
-        </w:rPr>
-        <w:t xml:space="preserve"> </w:t>
-      </w:r>
-      <w:r>
-        <w:rPr>
-          <w:lang w:val="en-US"/>
-        </w:rPr>
-        <w:t xml:space="preserve"> trên máy</w:t>
-      </w:r>
-      <w:r>
-        <w:rPr>
-          <w:lang w:val="en-US"/>
-        </w:rPr>
-        <w:t>:</w:t>
-      </w:r>
-    </w:p>
-    <w:p>
-      <w:pPr>
-        <w:rPr>
-          <w:lang w:val="en-US"/>
-        </w:rPr>
-      </w:pPr>
-      <w:r>
-        <w:rPr>
-          <w:lang w:val="en-US"/>
-        </w:rPr>
-        <w:t xml:space="preserve">Dùng Câu lênh : npm –vesion </w:t>
-      </w:r>
-    </w:p>
-    <w:p>
-      <w:pPr>
-        <w:rPr>
-          <w:lang w:val="en-US"/>
-        </w:rPr>
-      </w:pPr>
-      <w:r>
-        <w:rPr>
-          <w:lang w:val="en-US"/>
-        </w:rPr>
-        <w:t>Để kiểm tra phiên bản npm</w:t>
-      </w:r>
-      <w:r>
-        <w:rPr>
-          <w:lang w:val="en-US"/>
-        </w:rPr>
-        <w:t xml:space="preserve"> (</w:t>
-      </w:r>
-      <w:r>
-        <w:rPr>
-          <w:lang w:val="en-US"/>
-        </w:rPr>
-        <w:t>Node Package Manager</w:t>
-      </w:r>
-      <w:r>
-        <w:rPr>
-          <w:lang w:val="en-US"/>
-        </w:rPr>
-        <w:t>)  ,</w:t>
-      </w:r>
-      <w:r>
-        <w:rPr>
-          <w:lang w:val="en-US"/>
-        </w:rPr>
-        <w:t>Trình quản lý gói Node</w:t>
-      </w:r>
-    </w:p>
-    <w:p>
-      <w:pPr>
-        <w:rPr>
-          <w:lang w:val="en-US"/>
+          <w:b/>
+          <w:bCs/>
+        </w:rPr>
+        <w:br w:type="page"/>
+      </w:r>
+    </w:p>
+    <w:p>
+      <w:pPr>
+        <w:pStyle w:val="u2"/>
+        <w:numPr>
+          <w:ilvl w:val="0"/>
+          <w:numId w:val="38"/>
+        </w:numPr>
+      </w:pPr>
+      <w:bookmarkStart w:id="44" w:name="_Toc143122125"/>
+      <w:r>
+        <w:lastRenderedPageBreak/>
+        <w:t>Cài đặt frontend</w:t>
+      </w:r>
+      <w:bookmarkEnd w:id="44"/>
+    </w:p>
+    <w:p>
+      <w:pPr>
+        <w:pStyle w:val="KhngDncch"/>
+        <w:ind w:left="360"/>
+        <w:rPr>
+          <w:b w:val="0"/>
+          <w:bCs w:val="0"/>
+        </w:rPr>
+      </w:pPr>
+      <w:r>
+        <w:rPr>
+          <w:b w:val="0"/>
+          <w:bCs w:val="0"/>
+        </w:rPr>
+        <w:t>FrontEnd sử dụng framework Reactjs</w:t>
+      </w:r>
+      <w:r>
+        <w:rPr>
+          <w:b w:val="0"/>
+          <w:bCs w:val="0"/>
+        </w:rPr>
+        <w:t xml:space="preserve"> :</w:t>
+      </w:r>
+    </w:p>
+    <w:p>
+      <w:pPr>
+        <w:pStyle w:val="KhngDncch"/>
+        <w:rPr>
+          <w:b w:val="0"/>
+          <w:bCs w:val="0"/>
+        </w:rPr>
+      </w:pPr>
+      <w:r>
+        <w:rPr>
+          <w:b w:val="0"/>
+          <w:bCs w:val="0"/>
+        </w:rPr>
+        <w:t>Cài đặt Node js :</w:t>
+      </w:r>
+    </w:p>
+    <w:p>
+      <w:pPr>
+        <w:pStyle w:val="KhngDncch"/>
+        <w:ind w:left="360" w:hanging="360"/>
+        <w:rPr>
+          <w:b w:val="0"/>
+          <w:bCs w:val="0"/>
         </w:rPr>
       </w:pPr>
       <w:r>
         <w:rPr>
           <w:noProof/>
-          <w:lang w:val="en-US"/>
         </w:rPr>
         <w:drawing>
-          <wp:inline distT="0" distB="0" distL="0" distR="0" wp14:anchorId="4C435DCD" wp14:editId="293C1949">
-            <wp:extent cx="5731510" cy="2219325"/>
-            <wp:effectExtent l="0" t="0" r="2540" b="9525"/>
-            <wp:docPr id="7" name="Hình ảnh 7"/>
+          <wp:inline distT="0" distB="0" distL="0" distR="0" wp14:anchorId="4E861944" wp14:editId="490B6B14">
+            <wp:extent cx="5657850" cy="3695700"/>
+            <wp:effectExtent l="0" t="0" r="0" b="0"/>
+            <wp:docPr id="2" name="Hình ảnh 2"/>
             <wp:cNvGraphicFramePr>
               <a:graphicFrameLocks xmlns:a="http://schemas.openxmlformats.org/drawingml/2006/main" noChangeAspect="1"/>
             </wp:cNvGraphicFramePr>
@@ -17369,6 +17264,154 @@
                   <pic:spPr>
                     <a:xfrm>
                       <a:off x="0" y="0"/>
+                      <a:ext cx="5658641" cy="3696217"/>
+                    </a:xfrm>
+                    <a:prstGeom prst="rect">
+                      <a:avLst/>
+                    </a:prstGeom>
+                  </pic:spPr>
+                </pic:pic>
+              </a:graphicData>
+            </a:graphic>
+          </wp:inline>
+        </w:drawing>
+      </w:r>
+    </w:p>
+    <w:p>
+      <w:pPr>
+        <w:rPr>
+          <w:lang w:val="en-US"/>
+        </w:rPr>
+      </w:pPr>
+      <w:r>
+        <w:rPr>
+          <w:lang w:val="en-US"/>
+        </w:rPr>
+        <w:t>D</w:t>
+      </w:r>
+      <w:r>
+        <w:rPr>
+          <w:lang w:val="en-US"/>
+        </w:rPr>
+        <w:t xml:space="preserve">ùng câu lệnh : node –version </w:t>
+      </w:r>
+    </w:p>
+    <w:p>
+      <w:pPr>
+        <w:rPr>
+          <w:lang w:val="en-US"/>
+        </w:rPr>
+      </w:pPr>
+      <w:r>
+        <w:rPr>
+          <w:lang w:val="en-US"/>
+        </w:rPr>
+        <w:t>Để kiểm tra phiên bản nodejs đã cài đặt</w:t>
+      </w:r>
+      <w:r>
+        <w:rPr>
+          <w:lang w:val="en-US"/>
+        </w:rPr>
+        <w:t xml:space="preserve"> </w:t>
+      </w:r>
+      <w:r>
+        <w:rPr>
+          <w:lang w:val="en-US"/>
+        </w:rPr>
+        <w:t xml:space="preserve"> trên máy</w:t>
+      </w:r>
+      <w:r>
+        <w:rPr>
+          <w:lang w:val="en-US"/>
+        </w:rPr>
+        <w:t>:</w:t>
+      </w:r>
+    </w:p>
+    <w:p>
+      <w:pPr>
+        <w:rPr>
+          <w:lang w:val="en-US"/>
+        </w:rPr>
+      </w:pPr>
+      <w:r>
+        <w:rPr>
+          <w:lang w:val="en-US"/>
+        </w:rPr>
+        <w:t xml:space="preserve">Dùng Câu lênh : npm –vesion </w:t>
+      </w:r>
+    </w:p>
+    <w:p>
+      <w:pPr>
+        <w:rPr>
+          <w:lang w:val="en-US"/>
+        </w:rPr>
+      </w:pPr>
+      <w:r>
+        <w:rPr>
+          <w:lang w:val="en-US"/>
+        </w:rPr>
+        <w:t>Để kiểm tra phiên bản npm</w:t>
+      </w:r>
+      <w:r>
+        <w:rPr>
+          <w:lang w:val="en-US"/>
+        </w:rPr>
+        <w:t xml:space="preserve"> (</w:t>
+      </w:r>
+      <w:r>
+        <w:rPr>
+          <w:lang w:val="en-US"/>
+        </w:rPr>
+        <w:t>Node Package Manager</w:t>
+      </w:r>
+      <w:r>
+        <w:rPr>
+          <w:lang w:val="en-US"/>
+        </w:rPr>
+        <w:t>)  ,</w:t>
+      </w:r>
+      <w:r>
+        <w:rPr>
+          <w:lang w:val="en-US"/>
+        </w:rPr>
+        <w:t>Trình quản lý gói Node</w:t>
+      </w:r>
+    </w:p>
+    <w:p>
+      <w:pPr>
+        <w:rPr>
+          <w:lang w:val="en-US"/>
+        </w:rPr>
+      </w:pPr>
+      <w:r>
+        <w:rPr>
+          <w:noProof/>
+          <w:lang w:val="en-US"/>
+        </w:rPr>
+        <w:drawing>
+          <wp:inline distT="0" distB="0" distL="0" distR="0" wp14:anchorId="4C435DCD" wp14:editId="293C1949">
+            <wp:extent cx="5731510" cy="2219325"/>
+            <wp:effectExtent l="0" t="0" r="2540" b="9525"/>
+            <wp:docPr id="7" name="Hình ảnh 7"/>
+            <wp:cNvGraphicFramePr>
+              <a:graphicFrameLocks xmlns:a="http://schemas.openxmlformats.org/drawingml/2006/main" noChangeAspect="1"/>
+            </wp:cNvGraphicFramePr>
+            <a:graphic xmlns:a="http://schemas.openxmlformats.org/drawingml/2006/main">
+              <a:graphicData uri="http://schemas.openxmlformats.org/drawingml/2006/picture">
+                <pic:pic xmlns:pic="http://schemas.openxmlformats.org/drawingml/2006/picture">
+                  <pic:nvPicPr>
+                    <pic:cNvPr id="1" name=""/>
+                    <pic:cNvPicPr/>
+                  </pic:nvPicPr>
+                  <pic:blipFill>
+                    <a:blip r:embed="rId38"/>
+                    <a:stretch>
+                      <a:fillRect/>
+                    </a:stretch>
+                  </pic:blipFill>
+                  <pic:spPr>
+                    <a:xfrm>
+                      <a:off x="0" y="0"/>
                       <a:ext cx="5731510" cy="2219325"/>
                     </a:xfrm>
                     <a:prstGeom prst="rect">
@@ -17474,7 +17517,7 @@
                     <pic:cNvPicPr/>
                   </pic:nvPicPr>
                   <pic:blipFill>
-                    <a:blip r:embed="rId38"/>
+                    <a:blip r:embed="rId39"/>
                     <a:stretch>
                       <a:fillRect/>
                     </a:stretch>
@@ -22839,6 +22882,30 @@
       <w:lang w:val="en-US"/>
     </w:rPr>
   </w:style>
+  <w:style w:type="character" w:styleId="cpChagiiquyt">
+    <w:name w:val="Unresolved Mention"/>
+    <w:basedOn w:val="Phngmcinhcuaoanvn"/>
+    <w:uiPriority w:val="99"/>
+    <w:semiHidden/>
+    <w:unhideWhenUsed/>
+    <w:rsid w:val="000242DE"/>
+    <w:rPr>
+      <w:color w:val="605E5C"/>
+      <w:shd w:val="clear" w:color="auto" w:fill="E1DFDD"/>
+    </w:rPr>
+  </w:style>
+  <w:style w:type="character" w:styleId="FollowedHyperlink">
+    <w:name w:val="FollowedHyperlink"/>
+    <w:basedOn w:val="Phngmcinhcuaoanvn"/>
+    <w:uiPriority w:val="99"/>
+    <w:semiHidden/>
+    <w:unhideWhenUsed/>
+    <w:rsid w:val="000242DE"/>
+    <w:rPr>
+      <w:color w:val="954F72" w:themeColor="followedHyperlink"/>
+      <w:u w:val="single"/>
+    </w:rPr>
+  </w:style>
 </w:styles>
 </file>
 

</xml_diff>